<commit_message>
Desenho Conceitual, Logico, Fisico do banco
</commit_message>
<xml_diff>
--- a/04-DocumentosDoProjeto/Documentação de Casos de Uso.docx
+++ b/04-DocumentosDoProjeto/Documentação de Casos de Uso.docx
@@ -1933,10 +1933,7 @@
         </w:tc>
       </w:tr>
     </w:tbl>
-    <w:p>
-      <w:bookmarkStart w:id="0" w:name="_GoBack"/>
-      <w:bookmarkEnd w:id="0"/>
-    </w:p>
+    <w:p/>
     <w:tbl>
       <w:tblPr>
         <w:tblStyle w:val="TabeladeLista7Colorida-nfase5"/>
@@ -2012,19 +2009,7 @@
                 <w:szCs w:val="20"/>
                 <w:lang w:eastAsia="pt-BR"/>
               </w:rPr>
-              <w:t xml:space="preserve">UC02 - Registrar Férias / </w:t>
-            </w:r>
-            <w:r>
-              <w:rPr>
-                <w:rFonts w:ascii="Arial" w:eastAsia="Times New Roman" w:hAnsi="Arial" w:cs="Arial"/>
-                <w:b/>
-                <w:bCs/>
-                <w:color w:val="000000"/>
-                <w:sz w:val="20"/>
-                <w:szCs w:val="20"/>
-                <w:lang w:eastAsia="pt-BR"/>
-              </w:rPr>
-              <w:t>Licença</w:t>
+              <w:t>UC02 - Registrar Férias / Licença</w:t>
             </w:r>
           </w:p>
         </w:tc>
@@ -2234,27 +2219,7 @@
                 <w:lang w:eastAsia="pt-BR"/>
               </w:rPr>
               <w:br/>
-              <w:t xml:space="preserve">RF28 - Todo </w:t>
-            </w:r>
-            <w:r>
-              <w:rPr>
-                <w:rFonts w:ascii="Arial" w:eastAsia="Times New Roman" w:hAnsi="Arial" w:cs="Arial"/>
-                <w:color w:val="000000"/>
-                <w:sz w:val="20"/>
-                <w:szCs w:val="20"/>
-                <w:lang w:eastAsia="pt-BR"/>
-              </w:rPr>
-              <w:t>usuário</w:t>
-            </w:r>
-            <w:r>
-              <w:rPr>
-                <w:rFonts w:ascii="Arial" w:eastAsia="Times New Roman" w:hAnsi="Arial" w:cs="Arial"/>
-                <w:color w:val="000000"/>
-                <w:sz w:val="20"/>
-                <w:szCs w:val="20"/>
-                <w:lang w:eastAsia="pt-BR"/>
-              </w:rPr>
-              <w:t xml:space="preserve"> será mantido por um código único;</w:t>
+              <w:t>RF28 - Todo usuário será mantido por um código único;</w:t>
             </w:r>
             <w:r>
               <w:rPr>
@@ -2477,26 +2442,7 @@
                 <w:lang w:eastAsia="pt-BR"/>
               </w:rPr>
               <w:br/>
-            </w:r>
-            <w:r>
-              <w:rPr>
-                <w:rFonts w:ascii="Arial" w:eastAsia="Times New Roman" w:hAnsi="Arial" w:cs="Arial"/>
-                <w:color w:val="000000"/>
-                <w:sz w:val="20"/>
-                <w:szCs w:val="20"/>
-                <w:lang w:eastAsia="pt-BR"/>
-              </w:rPr>
-              <w:t>Usuário</w:t>
-            </w:r>
-            <w:r>
-              <w:rPr>
-                <w:rFonts w:ascii="Arial" w:eastAsia="Times New Roman" w:hAnsi="Arial" w:cs="Arial"/>
-                <w:color w:val="000000"/>
-                <w:sz w:val="20"/>
-                <w:szCs w:val="20"/>
-                <w:lang w:eastAsia="pt-BR"/>
-              </w:rPr>
-              <w:t xml:space="preserve"> deve possuir uma empresa associada; (UC - Mantem empresa)</w:t>
+              <w:t>Usuário deve possuir uma empresa associada; (UC - Mantem empresa)</w:t>
             </w:r>
           </w:p>
         </w:tc>
@@ -3550,7 +3496,7 @@
           <w:tcPr>
             <w:cnfStyle w:val="001000000000" w:firstRow="0" w:lastRow="0" w:firstColumn="1" w:lastColumn="0" w:oddVBand="0" w:evenVBand="0" w:oddHBand="0" w:evenHBand="0" w:firstRowFirstColumn="0" w:firstRowLastColumn="0" w:lastRowFirstColumn="0" w:lastRowLastColumn="0"/>
             <w:tcW w:w="2258" w:type="dxa"/>
-            <w:shd w:val="clear" w:color="auto" w:fill="BDD6EE" w:themeFill="accent5" w:themeFillTint="66"/>
+            <w:shd w:val="clear" w:color="auto" w:fill="auto"/>
             <w:noWrap/>
             <w:hideMark/>
           </w:tcPr>
@@ -3601,27 +3547,7 @@
                 <w:szCs w:val="20"/>
                 <w:lang w:eastAsia="pt-BR"/>
               </w:rPr>
-              <w:t xml:space="preserve">Aprovar jornada extras de </w:t>
-            </w:r>
-            <w:r>
-              <w:rPr>
-                <w:rFonts w:ascii="Arial" w:eastAsia="Times New Roman" w:hAnsi="Arial" w:cs="Arial"/>
-                <w:color w:val="000000"/>
-                <w:sz w:val="20"/>
-                <w:szCs w:val="20"/>
-                <w:lang w:eastAsia="pt-BR"/>
-              </w:rPr>
-              <w:t>funcionários</w:t>
-            </w:r>
-            <w:r>
-              <w:rPr>
-                <w:rFonts w:ascii="Arial" w:eastAsia="Times New Roman" w:hAnsi="Arial" w:cs="Arial"/>
-                <w:color w:val="000000"/>
-                <w:sz w:val="20"/>
-                <w:szCs w:val="20"/>
-                <w:lang w:eastAsia="pt-BR"/>
-              </w:rPr>
-              <w:t xml:space="preserve"> direcionando para acúmulo de banco de horas ou pagamento em folha</w:t>
+              <w:t>Aprovar jornada extras de funcionários direcionando para acúmulo de banco de horas ou pagamento em folha</w:t>
             </w:r>
           </w:p>
         </w:tc>
@@ -3634,7 +3560,7 @@
           <w:tcPr>
             <w:cnfStyle w:val="001000000000" w:firstRow="0" w:lastRow="0" w:firstColumn="1" w:lastColumn="0" w:oddVBand="0" w:evenVBand="0" w:oddHBand="0" w:evenHBand="0" w:firstRowFirstColumn="0" w:firstRowLastColumn="0" w:lastRowFirstColumn="0" w:lastRowLastColumn="0"/>
             <w:tcW w:w="2258" w:type="dxa"/>
-            <w:shd w:val="clear" w:color="auto" w:fill="BDD6EE" w:themeFill="accent5" w:themeFillTint="66"/>
+            <w:shd w:val="clear" w:color="auto" w:fill="auto"/>
             <w:noWrap/>
             <w:hideMark/>
           </w:tcPr>
@@ -3698,6 +3624,8 @@
               <w:br/>
               <w:t>RF23 - Usuários gestores podem aprovar horas extras para banco de horas;</w:t>
             </w:r>
+            <w:bookmarkStart w:id="0" w:name="_GoBack"/>
+            <w:bookmarkEnd w:id="0"/>
             <w:r>
               <w:rPr>
                 <w:rFonts w:ascii="Arial" w:eastAsia="Times New Roman" w:hAnsi="Arial" w:cs="Arial"/>
@@ -3774,7 +3702,7 @@
           <w:tcPr>
             <w:cnfStyle w:val="001000000000" w:firstRow="0" w:lastRow="0" w:firstColumn="1" w:lastColumn="0" w:oddVBand="0" w:evenVBand="0" w:oddHBand="0" w:evenHBand="0" w:firstRowFirstColumn="0" w:firstRowLastColumn="0" w:lastRowFirstColumn="0" w:lastRowLastColumn="0"/>
             <w:tcW w:w="2258" w:type="dxa"/>
-            <w:shd w:val="clear" w:color="auto" w:fill="BDD6EE" w:themeFill="accent5" w:themeFillTint="66"/>
+            <w:shd w:val="clear" w:color="auto" w:fill="auto"/>
             <w:noWrap/>
             <w:hideMark/>
           </w:tcPr>
@@ -3848,7 +3776,7 @@
           <w:tcPr>
             <w:cnfStyle w:val="001000000000" w:firstRow="0" w:lastRow="0" w:firstColumn="1" w:lastColumn="0" w:oddVBand="0" w:evenVBand="0" w:oddHBand="0" w:evenHBand="0" w:firstRowFirstColumn="0" w:firstRowLastColumn="0" w:lastRowFirstColumn="0" w:lastRowLastColumn="0"/>
             <w:tcW w:w="2258" w:type="dxa"/>
-            <w:shd w:val="clear" w:color="auto" w:fill="BDD6EE" w:themeFill="accent5" w:themeFillTint="66"/>
+            <w:shd w:val="clear" w:color="auto" w:fill="auto"/>
             <w:noWrap/>
             <w:hideMark/>
           </w:tcPr>
@@ -3913,7 +3841,7 @@
           <w:tcPr>
             <w:cnfStyle w:val="001000000000" w:firstRow="0" w:lastRow="0" w:firstColumn="1" w:lastColumn="0" w:oddVBand="0" w:evenVBand="0" w:oddHBand="0" w:evenHBand="0" w:firstRowFirstColumn="0" w:firstRowLastColumn="0" w:lastRowFirstColumn="0" w:lastRowLastColumn="0"/>
             <w:tcW w:w="2258" w:type="dxa"/>
-            <w:shd w:val="clear" w:color="auto" w:fill="BDD6EE" w:themeFill="accent5" w:themeFillTint="66"/>
+            <w:shd w:val="clear" w:color="auto" w:fill="auto"/>
             <w:noWrap/>
             <w:hideMark/>
           </w:tcPr>
@@ -4007,7 +3935,7 @@
           <w:tcPr>
             <w:cnfStyle w:val="001000000000" w:firstRow="0" w:lastRow="0" w:firstColumn="1" w:lastColumn="0" w:oddVBand="0" w:evenVBand="0" w:oddHBand="0" w:evenHBand="0" w:firstRowFirstColumn="0" w:firstRowLastColumn="0" w:lastRowFirstColumn="0" w:lastRowLastColumn="0"/>
             <w:tcW w:w="2258" w:type="dxa"/>
-            <w:shd w:val="clear" w:color="auto" w:fill="BDD6EE" w:themeFill="accent5" w:themeFillTint="66"/>
+            <w:shd w:val="clear" w:color="auto" w:fill="auto"/>
             <w:noWrap/>
             <w:hideMark/>
           </w:tcPr>
@@ -4082,7 +4010,7 @@
           <w:tcPr>
             <w:cnfStyle w:val="001000000000" w:firstRow="0" w:lastRow="0" w:firstColumn="1" w:lastColumn="0" w:oddVBand="0" w:evenVBand="0" w:oddHBand="0" w:evenHBand="0" w:firstRowFirstColumn="0" w:firstRowLastColumn="0" w:lastRowFirstColumn="0" w:lastRowLastColumn="0"/>
             <w:tcW w:w="2258" w:type="dxa"/>
-            <w:shd w:val="clear" w:color="auto" w:fill="BDD6EE" w:themeFill="accent5" w:themeFillTint="66"/>
+            <w:shd w:val="clear" w:color="auto" w:fill="auto"/>
             <w:noWrap/>
             <w:hideMark/>
           </w:tcPr>
@@ -4156,7 +4084,7 @@
           <w:tcPr>
             <w:cnfStyle w:val="001000000000" w:firstRow="0" w:lastRow="0" w:firstColumn="1" w:lastColumn="0" w:oddVBand="0" w:evenVBand="0" w:oddHBand="0" w:evenHBand="0" w:firstRowFirstColumn="0" w:firstRowLastColumn="0" w:lastRowFirstColumn="0" w:lastRowLastColumn="0"/>
             <w:tcW w:w="2258" w:type="dxa"/>
-            <w:shd w:val="clear" w:color="auto" w:fill="BDD6EE" w:themeFill="accent5" w:themeFillTint="66"/>
+            <w:shd w:val="clear" w:color="auto" w:fill="auto"/>
             <w:noWrap/>
             <w:hideMark/>
           </w:tcPr>
@@ -4221,7 +4149,7 @@
           <w:tcPr>
             <w:cnfStyle w:val="001000000000" w:firstRow="0" w:lastRow="0" w:firstColumn="1" w:lastColumn="0" w:oddVBand="0" w:evenVBand="0" w:oddHBand="0" w:evenHBand="0" w:firstRowFirstColumn="0" w:firstRowLastColumn="0" w:lastRowFirstColumn="0" w:lastRowLastColumn="0"/>
             <w:tcW w:w="2258" w:type="dxa"/>
-            <w:shd w:val="clear" w:color="auto" w:fill="BDD6EE" w:themeFill="accent5" w:themeFillTint="66"/>
+            <w:shd w:val="clear" w:color="auto" w:fill="auto"/>
             <w:noWrap/>
             <w:hideMark/>
           </w:tcPr>
@@ -4318,7 +4246,7 @@
           <w:tcPr>
             <w:cnfStyle w:val="001000000000" w:firstRow="0" w:lastRow="0" w:firstColumn="1" w:lastColumn="0" w:oddVBand="0" w:evenVBand="0" w:oddHBand="0" w:evenHBand="0" w:firstRowFirstColumn="0" w:firstRowLastColumn="0" w:lastRowFirstColumn="0" w:lastRowLastColumn="0"/>
             <w:tcW w:w="2258" w:type="dxa"/>
-            <w:shd w:val="clear" w:color="auto" w:fill="BDD6EE" w:themeFill="accent5" w:themeFillTint="66"/>
+            <w:shd w:val="clear" w:color="auto" w:fill="auto"/>
             <w:noWrap/>
             <w:hideMark/>
           </w:tcPr>
@@ -4440,7 +4368,7 @@
           <w:tcPr>
             <w:cnfStyle w:val="001000000000" w:firstRow="0" w:lastRow="0" w:firstColumn="1" w:lastColumn="0" w:oddVBand="0" w:evenVBand="0" w:oddHBand="0" w:evenHBand="0" w:firstRowFirstColumn="0" w:firstRowLastColumn="0" w:lastRowFirstColumn="0" w:lastRowLastColumn="0"/>
             <w:tcW w:w="2258" w:type="dxa"/>
-            <w:shd w:val="clear" w:color="auto" w:fill="BDD6EE" w:themeFill="accent5" w:themeFillTint="66"/>
+            <w:shd w:val="clear" w:color="auto" w:fill="auto"/>
             <w:noWrap/>
             <w:hideMark/>
           </w:tcPr>
@@ -4530,7 +4458,7 @@
           <w:tcPr>
             <w:cnfStyle w:val="001000000000" w:firstRow="0" w:lastRow="0" w:firstColumn="1" w:lastColumn="0" w:oddVBand="0" w:evenVBand="0" w:oddHBand="0" w:evenHBand="0" w:firstRowFirstColumn="0" w:firstRowLastColumn="0" w:lastRowFirstColumn="0" w:lastRowLastColumn="0"/>
             <w:tcW w:w="2258" w:type="dxa"/>
-            <w:shd w:val="clear" w:color="auto" w:fill="BDD6EE" w:themeFill="accent5" w:themeFillTint="66"/>
+            <w:shd w:val="clear" w:color="auto" w:fill="auto"/>
             <w:noWrap/>
             <w:hideMark/>
           </w:tcPr>
@@ -4595,7 +4523,7 @@
           <w:tcPr>
             <w:cnfStyle w:val="001000000000" w:firstRow="0" w:lastRow="0" w:firstColumn="1" w:lastColumn="0" w:oddVBand="0" w:evenVBand="0" w:oddHBand="0" w:evenHBand="0" w:firstRowFirstColumn="0" w:firstRowLastColumn="0" w:lastRowFirstColumn="0" w:lastRowLastColumn="0"/>
             <w:tcW w:w="2258" w:type="dxa"/>
-            <w:shd w:val="clear" w:color="auto" w:fill="BDD6EE" w:themeFill="accent5" w:themeFillTint="66"/>
+            <w:shd w:val="clear" w:color="auto" w:fill="auto"/>
             <w:noWrap/>
             <w:hideMark/>
           </w:tcPr>

</xml_diff>